<commit_message>
optimised dynamic legends and labels
</commit_message>
<xml_diff>
--- a/autoValWORD.docx
+++ b/autoValWORD.docx
@@ -13,19 +13,31 @@
         <w:t xml:space="preserve"> </w:t>
       </w:r>
       <w:r>
-        <w:t xml:space="preserve">DXI1&amp;2_vollblut_eingefr</w:t>
+        <w:t xml:space="preserve">dir_lys_Beckmann</w:t>
       </w:r>
       <w:r>
         <w:t xml:space="preserve"> </w:t>
       </w:r>
       <w:r>
+        <w:t xml:space="preserve">ng/mL</w:t>
+      </w:r>
+      <w:r>
+        <w:t xml:space="preserve"> </w:t>
+      </w:r>
+      <w:r>
         <w:t xml:space="preserve">vs</w:t>
       </w:r>
       <w:r>
         <w:t xml:space="preserve"> </w:t>
       </w:r>
       <w:r>
-        <w:t xml:space="preserve">DXI1&amp;2_dir_lysiert</w:t>
+        <w:t xml:space="preserve">Roche</w:t>
+      </w:r>
+      <w:r>
+        <w:t xml:space="preserve"> </w:t>
+      </w:r>
+      <w:r>
+        <w:t xml:space="preserve">ng/mL</w:t>
       </w:r>
     </w:p>
     <w:p>
@@ -33,13 +45,13 @@
         <w:pStyle w:val="Date"/>
       </w:pPr>
       <w:r>
-        <w:t xml:space="preserve">Montag</w:t>
+        <w:t xml:space="preserve">Dienstag</w:t>
       </w:r>
       <w:r>
         <w:t xml:space="preserve"> </w:t>
       </w:r>
       <w:r>
-        <w:t xml:space="preserve">06.</w:t>
+        <w:t xml:space="preserve">07.</w:t>
       </w:r>
       <w:r>
         <w:t xml:space="preserve"> </w:t>
@@ -68,7 +80,7 @@
         <w:pStyle w:val="TableCaption"/>
       </w:pPr>
       <w:r>
-        <w:t xml:space="preserve">S: sample Number;—x: DXI1&amp;2_dir_lysiert ;—y: DXI1&amp;2_vollblut_eingefr</w:t>
+        <w:t xml:space="preserve">S: sample Number;—x: Roche ng/mL ;—y: dir_lys_Beckmann ng/mL</w:t>
       </w:r>
     </w:p>
     <w:tbl>
@@ -76,7 +88,7 @@
         <w:tblStyle w:val="Table"/>
         <w:tblW w:type="auto" w:w="0"/>
         <w:tblLook w:firstRow="1" w:lastRow="0" w:firstColumn="0" w:lastColumn="0" w:noHBand="0" w:noVBand="0" w:val="0020"/>
-        <w:tblCaption w:val="S: sample Number;—x: DXI1&amp;2_dir_lysiert ;—y: DXI1&amp;2_vollblut_eingefr"/>
+        <w:tblCaption w:val="S: sample Number;—x: Roche ng/mL ;—y: dir_lys_Beckmann ng/mL"/>
       </w:tblPr>
       <w:tblGrid>
         <w:gridCol w:w="2640"/>
@@ -141,19 +153,19 @@
               <w:jc w:val="right"/>
             </w:pPr>
             <w:r>
-              <w:t xml:space="preserve">11.44</w:t>
-            </w:r>
-          </w:p>
-        </w:tc>
-        <w:tc>
-          <w:tcPr/>
-          <w:p>
-            <w:pPr>
-              <w:pStyle w:val="Compact"/>
-              <w:jc w:val="right"/>
-            </w:pPr>
-            <w:r>
-              <w:t xml:space="preserve">11.05</w:t>
+              <w:t xml:space="preserve">999</w:t>
+            </w:r>
+          </w:p>
+        </w:tc>
+        <w:tc>
+          <w:tcPr/>
+          <w:p>
+            <w:pPr>
+              <w:pStyle w:val="Compact"/>
+              <w:jc w:val="right"/>
+            </w:pPr>
+            <w:r>
+              <w:t xml:space="preserve">658.36</w:t>
             </w:r>
           </w:p>
         </w:tc>
@@ -179,19 +191,19 @@
               <w:jc w:val="right"/>
             </w:pPr>
             <w:r>
-              <w:t xml:space="preserve">10.68</w:t>
-            </w:r>
-          </w:p>
-        </w:tc>
-        <w:tc>
-          <w:tcPr/>
-          <w:p>
-            <w:pPr>
-              <w:pStyle w:val="Compact"/>
-              <w:jc w:val="right"/>
-            </w:pPr>
-            <w:r>
-              <w:t xml:space="preserve">12.22</w:t>
+              <w:t xml:space="preserve">533</w:t>
+            </w:r>
+          </w:p>
+        </w:tc>
+        <w:tc>
+          <w:tcPr/>
+          <w:p>
+            <w:pPr>
+              <w:pStyle w:val="Compact"/>
+              <w:jc w:val="right"/>
+            </w:pPr>
+            <w:r>
+              <w:t xml:space="preserve">253.57</w:t>
             </w:r>
           </w:p>
         </w:tc>
@@ -217,19 +229,19 @@
               <w:jc w:val="right"/>
             </w:pPr>
             <w:r>
-              <w:t xml:space="preserve">4.86</w:t>
-            </w:r>
-          </w:p>
-        </w:tc>
-        <w:tc>
-          <w:tcPr/>
-          <w:p>
-            <w:pPr>
-              <w:pStyle w:val="Compact"/>
-              <w:jc w:val="right"/>
-            </w:pPr>
-            <w:r>
-              <w:t xml:space="preserve">4.71</w:t>
+              <w:t xml:space="preserve">635</w:t>
+            </w:r>
+          </w:p>
+        </w:tc>
+        <w:tc>
+          <w:tcPr/>
+          <w:p>
+            <w:pPr>
+              <w:pStyle w:val="Compact"/>
+              <w:jc w:val="right"/>
+            </w:pPr>
+            <w:r>
+              <w:t xml:space="preserve">411.10</w:t>
             </w:r>
           </w:p>
         </w:tc>
@@ -255,19 +267,19 @@
               <w:jc w:val="right"/>
             </w:pPr>
             <w:r>
-              <w:t xml:space="preserve">3.85</w:t>
-            </w:r>
-          </w:p>
-        </w:tc>
-        <w:tc>
-          <w:tcPr/>
-          <w:p>
-            <w:pPr>
-              <w:pStyle w:val="Compact"/>
-              <w:jc w:val="right"/>
-            </w:pPr>
-            <w:r>
-              <w:t xml:space="preserve">4.28</w:t>
+              <w:t xml:space="preserve">685</w:t>
+            </w:r>
+          </w:p>
+        </w:tc>
+        <w:tc>
+          <w:tcPr/>
+          <w:p>
+            <w:pPr>
+              <w:pStyle w:val="Compact"/>
+              <w:jc w:val="right"/>
+            </w:pPr>
+            <w:r>
+              <w:t xml:space="preserve">413.09</w:t>
             </w:r>
           </w:p>
         </w:tc>
@@ -293,19 +305,19 @@
               <w:jc w:val="right"/>
             </w:pPr>
             <w:r>
-              <w:t xml:space="preserve">7.67</w:t>
-            </w:r>
-          </w:p>
-        </w:tc>
-        <w:tc>
-          <w:tcPr/>
-          <w:p>
-            <w:pPr>
-              <w:pStyle w:val="Compact"/>
-              <w:jc w:val="right"/>
-            </w:pPr>
-            <w:r>
-              <w:t xml:space="preserve">6.77</w:t>
+              <w:t xml:space="preserve">799</w:t>
+            </w:r>
+          </w:p>
+        </w:tc>
+        <w:tc>
+          <w:tcPr/>
+          <w:p>
+            <w:pPr>
+              <w:pStyle w:val="Compact"/>
+              <w:jc w:val="right"/>
+            </w:pPr>
+            <w:r>
+              <w:t xml:space="preserve">407.27</w:t>
             </w:r>
           </w:p>
         </w:tc>
@@ -331,19 +343,19 @@
               <w:jc w:val="right"/>
             </w:pPr>
             <w:r>
-              <w:t xml:space="preserve">10.60</w:t>
-            </w:r>
-          </w:p>
-        </w:tc>
-        <w:tc>
-          <w:tcPr/>
-          <w:p>
-            <w:pPr>
-              <w:pStyle w:val="Compact"/>
-              <w:jc w:val="right"/>
-            </w:pPr>
-            <w:r>
-              <w:t xml:space="preserve">7.69</w:t>
+              <w:t xml:space="preserve">2669</w:t>
+            </w:r>
+          </w:p>
+        </w:tc>
+        <w:tc>
+          <w:tcPr/>
+          <w:p>
+            <w:pPr>
+              <w:pStyle w:val="Compact"/>
+              <w:jc w:val="right"/>
+            </w:pPr>
+            <w:r>
+              <w:t xml:space="preserve">4032.53</w:t>
             </w:r>
           </w:p>
         </w:tc>
@@ -369,19 +381,19 @@
               <w:jc w:val="right"/>
             </w:pPr>
             <w:r>
-              <w:t xml:space="preserve">7.49</w:t>
-            </w:r>
-          </w:p>
-        </w:tc>
-        <w:tc>
-          <w:tcPr/>
-          <w:p>
-            <w:pPr>
-              <w:pStyle w:val="Compact"/>
-              <w:jc w:val="right"/>
-            </w:pPr>
-            <w:r>
-              <w:t xml:space="preserve">8.12</w:t>
+              <w:t xml:space="preserve">606</w:t>
+            </w:r>
+          </w:p>
+        </w:tc>
+        <w:tc>
+          <w:tcPr/>
+          <w:p>
+            <w:pPr>
+              <w:pStyle w:val="Compact"/>
+              <w:jc w:val="right"/>
+            </w:pPr>
+            <w:r>
+              <w:t xml:space="preserve">367.95</w:t>
             </w:r>
           </w:p>
         </w:tc>
@@ -407,19 +419,19 @@
               <w:jc w:val="right"/>
             </w:pPr>
             <w:r>
-              <w:t xml:space="preserve">47.78</w:t>
-            </w:r>
-          </w:p>
-        </w:tc>
-        <w:tc>
-          <w:tcPr/>
-          <w:p>
-            <w:pPr>
-              <w:pStyle w:val="Compact"/>
-              <w:jc w:val="right"/>
-            </w:pPr>
-            <w:r>
-              <w:t xml:space="preserve">47.10</w:t>
+              <w:t xml:space="preserve">321</w:t>
+            </w:r>
+          </w:p>
+        </w:tc>
+        <w:tc>
+          <w:tcPr/>
+          <w:p>
+            <w:pPr>
+              <w:pStyle w:val="Compact"/>
+              <w:jc w:val="right"/>
+            </w:pPr>
+            <w:r>
+              <w:t xml:space="preserve">173.79</w:t>
             </w:r>
           </w:p>
         </w:tc>
@@ -445,19 +457,19 @@
               <w:jc w:val="right"/>
             </w:pPr>
             <w:r>
-              <w:t xml:space="preserve">7.43</w:t>
-            </w:r>
-          </w:p>
-        </w:tc>
-        <w:tc>
-          <w:tcPr/>
-          <w:p>
-            <w:pPr>
-              <w:pStyle w:val="Compact"/>
-              <w:jc w:val="right"/>
-            </w:pPr>
-            <w:r>
-              <w:t xml:space="preserve">8.16</w:t>
+              <w:t xml:space="preserve">583</w:t>
+            </w:r>
+          </w:p>
+        </w:tc>
+        <w:tc>
+          <w:tcPr/>
+          <w:p>
+            <w:pPr>
+              <w:pStyle w:val="Compact"/>
+              <w:jc w:val="right"/>
+            </w:pPr>
+            <w:r>
+              <w:t xml:space="preserve">437.03</w:t>
             </w:r>
           </w:p>
         </w:tc>
@@ -483,19 +495,19 @@
               <w:jc w:val="right"/>
             </w:pPr>
             <w:r>
-              <w:t xml:space="preserve">2.59</w:t>
-            </w:r>
-          </w:p>
-        </w:tc>
-        <w:tc>
-          <w:tcPr/>
-          <w:p>
-            <w:pPr>
-              <w:pStyle w:val="Compact"/>
-              <w:jc w:val="right"/>
-            </w:pPr>
-            <w:r>
-              <w:t xml:space="preserve">2.69</w:t>
+              <w:t xml:space="preserve">444</w:t>
+            </w:r>
+          </w:p>
+        </w:tc>
+        <w:tc>
+          <w:tcPr/>
+          <w:p>
+            <w:pPr>
+              <w:pStyle w:val="Compact"/>
+              <w:jc w:val="right"/>
+            </w:pPr>
+            <w:r>
+              <w:t xml:space="preserve">320.74</w:t>
             </w:r>
           </w:p>
         </w:tc>
@@ -521,19 +533,19 @@
               <w:jc w:val="right"/>
             </w:pPr>
             <w:r>
-              <w:t xml:space="preserve">7.85</w:t>
-            </w:r>
-          </w:p>
-        </w:tc>
-        <w:tc>
-          <w:tcPr/>
-          <w:p>
-            <w:pPr>
-              <w:pStyle w:val="Compact"/>
-              <w:jc w:val="right"/>
-            </w:pPr>
-            <w:r>
-              <w:t xml:space="preserve">7.26</w:t>
+              <w:t xml:space="preserve">895</w:t>
+            </w:r>
+          </w:p>
+        </w:tc>
+        <w:tc>
+          <w:tcPr/>
+          <w:p>
+            <w:pPr>
+              <w:pStyle w:val="Compact"/>
+              <w:jc w:val="right"/>
+            </w:pPr>
+            <w:r>
+              <w:t xml:space="preserve">347.22</w:t>
             </w:r>
           </w:p>
         </w:tc>
@@ -559,19 +571,19 @@
               <w:jc w:val="right"/>
             </w:pPr>
             <w:r>
-              <w:t xml:space="preserve">5.05</w:t>
-            </w:r>
-          </w:p>
-        </w:tc>
-        <w:tc>
-          <w:tcPr/>
-          <w:p>
-            <w:pPr>
-              <w:pStyle w:val="Compact"/>
-              <w:jc w:val="right"/>
-            </w:pPr>
-            <w:r>
-              <w:t xml:space="preserve">4.62</w:t>
+              <w:t xml:space="preserve">760</w:t>
+            </w:r>
+          </w:p>
+        </w:tc>
+        <w:tc>
+          <w:tcPr/>
+          <w:p>
+            <w:pPr>
+              <w:pStyle w:val="Compact"/>
+              <w:jc w:val="right"/>
+            </w:pPr>
+            <w:r>
+              <w:t xml:space="preserve">368.56</w:t>
             </w:r>
           </w:p>
         </w:tc>
@@ -597,19 +609,19 @@
               <w:jc w:val="right"/>
             </w:pPr>
             <w:r>
-              <w:t xml:space="preserve">10.78</w:t>
-            </w:r>
-          </w:p>
-        </w:tc>
-        <w:tc>
-          <w:tcPr/>
-          <w:p>
-            <w:pPr>
-              <w:pStyle w:val="Compact"/>
-              <w:jc w:val="right"/>
-            </w:pPr>
-            <w:r>
-              <w:t xml:space="preserve">10.41</w:t>
+              <w:t xml:space="preserve">452</w:t>
+            </w:r>
+          </w:p>
+        </w:tc>
+        <w:tc>
+          <w:tcPr/>
+          <w:p>
+            <w:pPr>
+              <w:pStyle w:val="Compact"/>
+              <w:jc w:val="right"/>
+            </w:pPr>
+            <w:r>
+              <w:t xml:space="preserve">294.78</w:t>
             </w:r>
           </w:p>
         </w:tc>
@@ -635,19 +647,19 @@
               <w:jc w:val="right"/>
             </w:pPr>
             <w:r>
-              <w:t xml:space="preserve">9.41</w:t>
-            </w:r>
-          </w:p>
-        </w:tc>
-        <w:tc>
-          <w:tcPr/>
-          <w:p>
-            <w:pPr>
-              <w:pStyle w:val="Compact"/>
-              <w:jc w:val="right"/>
-            </w:pPr>
-            <w:r>
-              <w:t xml:space="preserve">9.82</w:t>
+              <w:t xml:space="preserve">298</w:t>
+            </w:r>
+          </w:p>
+        </w:tc>
+        <w:tc>
+          <w:tcPr/>
+          <w:p>
+            <w:pPr>
+              <w:pStyle w:val="Compact"/>
+              <w:jc w:val="right"/>
+            </w:pPr>
+            <w:r>
+              <w:t xml:space="preserve">203.24</w:t>
             </w:r>
           </w:p>
         </w:tc>
@@ -673,19 +685,19 @@
               <w:jc w:val="right"/>
             </w:pPr>
             <w:r>
-              <w:t xml:space="preserve">5.89</w:t>
-            </w:r>
-          </w:p>
-        </w:tc>
-        <w:tc>
-          <w:tcPr/>
-          <w:p>
-            <w:pPr>
-              <w:pStyle w:val="Compact"/>
-              <w:jc w:val="right"/>
-            </w:pPr>
-            <w:r>
-              <w:t xml:space="preserve">7.42</w:t>
+              <w:t xml:space="preserve">670</w:t>
+            </w:r>
+          </w:p>
+        </w:tc>
+        <w:tc>
+          <w:tcPr/>
+          <w:p>
+            <w:pPr>
+              <w:pStyle w:val="Compact"/>
+              <w:jc w:val="right"/>
+            </w:pPr>
+            <w:r>
+              <w:t xml:space="preserve">569.51</w:t>
             </w:r>
           </w:p>
         </w:tc>
@@ -711,19 +723,19 @@
               <w:jc w:val="right"/>
             </w:pPr>
             <w:r>
-              <w:t xml:space="preserve">3.56</w:t>
-            </w:r>
-          </w:p>
-        </w:tc>
-        <w:tc>
-          <w:tcPr/>
-          <w:p>
-            <w:pPr>
-              <w:pStyle w:val="Compact"/>
-              <w:jc w:val="right"/>
-            </w:pPr>
-            <w:r>
-              <w:t xml:space="preserve">4.32</w:t>
+              <w:t xml:space="preserve">433</w:t>
+            </w:r>
+          </w:p>
+        </w:tc>
+        <w:tc>
+          <w:tcPr/>
+          <w:p>
+            <w:pPr>
+              <w:pStyle w:val="Compact"/>
+              <w:jc w:val="right"/>
+            </w:pPr>
+            <w:r>
+              <w:t xml:space="preserve">337.54</w:t>
             </w:r>
           </w:p>
         </w:tc>
@@ -749,19 +761,19 @@
               <w:jc w:val="right"/>
             </w:pPr>
             <w:r>
-              <w:t xml:space="preserve">8.80</w:t>
-            </w:r>
-          </w:p>
-        </w:tc>
-        <w:tc>
-          <w:tcPr/>
-          <w:p>
-            <w:pPr>
-              <w:pStyle w:val="Compact"/>
-              <w:jc w:val="right"/>
-            </w:pPr>
-            <w:r>
-              <w:t xml:space="preserve">7.97</w:t>
+              <w:t xml:space="preserve">333</w:t>
+            </w:r>
+          </w:p>
+        </w:tc>
+        <w:tc>
+          <w:tcPr/>
+          <w:p>
+            <w:pPr>
+              <w:pStyle w:val="Compact"/>
+              <w:jc w:val="right"/>
+            </w:pPr>
+            <w:r>
+              <w:t xml:space="preserve">165.17</w:t>
             </w:r>
           </w:p>
         </w:tc>
@@ -787,19 +799,19 @@
               <w:jc w:val="right"/>
             </w:pPr>
             <w:r>
-              <w:t xml:space="preserve">5.91</w:t>
-            </w:r>
-          </w:p>
-        </w:tc>
-        <w:tc>
-          <w:tcPr/>
-          <w:p>
-            <w:pPr>
-              <w:pStyle w:val="Compact"/>
-              <w:jc w:val="right"/>
-            </w:pPr>
-            <w:r>
-              <w:t xml:space="preserve">5.52</w:t>
+              <w:t xml:space="preserve">808</w:t>
+            </w:r>
+          </w:p>
+        </w:tc>
+        <w:tc>
+          <w:tcPr/>
+          <w:p>
+            <w:pPr>
+              <w:pStyle w:val="Compact"/>
+              <w:jc w:val="right"/>
+            </w:pPr>
+            <w:r>
+              <w:t xml:space="preserve">662.47</w:t>
             </w:r>
           </w:p>
         </w:tc>
@@ -825,19 +837,19 @@
               <w:jc w:val="right"/>
             </w:pPr>
             <w:r>
-              <w:t xml:space="preserve">3.17</w:t>
-            </w:r>
-          </w:p>
-        </w:tc>
-        <w:tc>
-          <w:tcPr/>
-          <w:p>
-            <w:pPr>
-              <w:pStyle w:val="Compact"/>
-              <w:jc w:val="right"/>
-            </w:pPr>
-            <w:r>
-              <w:t xml:space="preserve">3.36</w:t>
+              <w:t xml:space="preserve">648</w:t>
+            </w:r>
+          </w:p>
+        </w:tc>
+        <w:tc>
+          <w:tcPr/>
+          <w:p>
+            <w:pPr>
+              <w:pStyle w:val="Compact"/>
+              <w:jc w:val="right"/>
+            </w:pPr>
+            <w:r>
+              <w:t xml:space="preserve">406.94</w:t>
             </w:r>
           </w:p>
         </w:tc>
@@ -863,19 +875,19 @@
               <w:jc w:val="right"/>
             </w:pPr>
             <w:r>
-              <w:t xml:space="preserve">11.61</w:t>
-            </w:r>
-          </w:p>
-        </w:tc>
-        <w:tc>
-          <w:tcPr/>
-          <w:p>
-            <w:pPr>
-              <w:pStyle w:val="Compact"/>
-              <w:jc w:val="right"/>
-            </w:pPr>
-            <w:r>
-              <w:t xml:space="preserve">11.78</w:t>
+              <w:t xml:space="preserve">988</w:t>
+            </w:r>
+          </w:p>
+        </w:tc>
+        <w:tc>
+          <w:tcPr/>
+          <w:p>
+            <w:pPr>
+              <w:pStyle w:val="Compact"/>
+              <w:jc w:val="right"/>
+            </w:pPr>
+            <w:r>
+              <w:t xml:space="preserve">1147.94</w:t>
             </w:r>
           </w:p>
         </w:tc>
@@ -901,19 +913,19 @@
               <w:jc w:val="right"/>
             </w:pPr>
             <w:r>
-              <w:t xml:space="preserve">6.94</w:t>
-            </w:r>
-          </w:p>
-        </w:tc>
-        <w:tc>
-          <w:tcPr/>
-          <w:p>
-            <w:pPr>
-              <w:pStyle w:val="Compact"/>
-              <w:jc w:val="right"/>
-            </w:pPr>
-            <w:r>
-              <w:t xml:space="preserve">7.17</w:t>
+              <w:t xml:space="preserve">374</w:t>
+            </w:r>
+          </w:p>
+        </w:tc>
+        <w:tc>
+          <w:tcPr/>
+          <w:p>
+            <w:pPr>
+              <w:pStyle w:val="Compact"/>
+              <w:jc w:val="right"/>
+            </w:pPr>
+            <w:r>
+              <w:t xml:space="preserve">343.95</w:t>
             </w:r>
           </w:p>
         </w:tc>
@@ -939,19 +951,19 @@
               <w:jc w:val="right"/>
             </w:pPr>
             <w:r>
-              <w:t xml:space="preserve">23.88</w:t>
-            </w:r>
-          </w:p>
-        </w:tc>
-        <w:tc>
-          <w:tcPr/>
-          <w:p>
-            <w:pPr>
-              <w:pStyle w:val="Compact"/>
-              <w:jc w:val="right"/>
-            </w:pPr>
-            <w:r>
-              <w:t xml:space="preserve">20.16</w:t>
+              <w:t xml:space="preserve">888</w:t>
+            </w:r>
+          </w:p>
+        </w:tc>
+        <w:tc>
+          <w:tcPr/>
+          <w:p>
+            <w:pPr>
+              <w:pStyle w:val="Compact"/>
+              <w:jc w:val="right"/>
+            </w:pPr>
+            <w:r>
+              <w:t xml:space="preserve">651.30</w:t>
             </w:r>
           </w:p>
         </w:tc>
@@ -977,19 +989,19 @@
               <w:jc w:val="right"/>
             </w:pPr>
             <w:r>
-              <w:t xml:space="preserve">6.73</w:t>
-            </w:r>
-          </w:p>
-        </w:tc>
-        <w:tc>
-          <w:tcPr/>
-          <w:p>
-            <w:pPr>
-              <w:pStyle w:val="Compact"/>
-              <w:jc w:val="right"/>
-            </w:pPr>
-            <w:r>
-              <w:t xml:space="preserve">5.14</w:t>
+              <w:t xml:space="preserve">1295</w:t>
+            </w:r>
+          </w:p>
+        </w:tc>
+        <w:tc>
+          <w:tcPr/>
+          <w:p>
+            <w:pPr>
+              <w:pStyle w:val="Compact"/>
+              <w:jc w:val="right"/>
+            </w:pPr>
+            <w:r>
+              <w:t xml:space="preserve">1158.40</w:t>
             </w:r>
           </w:p>
         </w:tc>
@@ -1015,19 +1027,19 @@
               <w:jc w:val="right"/>
             </w:pPr>
             <w:r>
-              <w:t xml:space="preserve">6.36</w:t>
-            </w:r>
-          </w:p>
-        </w:tc>
-        <w:tc>
-          <w:tcPr/>
-          <w:p>
-            <w:pPr>
-              <w:pStyle w:val="Compact"/>
-              <w:jc w:val="right"/>
-            </w:pPr>
-            <w:r>
-              <w:t xml:space="preserve">9.10</w:t>
+              <w:t xml:space="preserve">675</w:t>
+            </w:r>
+          </w:p>
+        </w:tc>
+        <w:tc>
+          <w:tcPr/>
+          <w:p>
+            <w:pPr>
+              <w:pStyle w:val="Compact"/>
+              <w:jc w:val="right"/>
+            </w:pPr>
+            <w:r>
+              <w:t xml:space="preserve">482.28</w:t>
             </w:r>
           </w:p>
         </w:tc>
@@ -1053,19 +1065,19 @@
               <w:jc w:val="right"/>
             </w:pPr>
             <w:r>
-              <w:t xml:space="preserve">8.81</w:t>
-            </w:r>
-          </w:p>
-        </w:tc>
-        <w:tc>
-          <w:tcPr/>
-          <w:p>
-            <w:pPr>
-              <w:pStyle w:val="Compact"/>
-              <w:jc w:val="right"/>
-            </w:pPr>
-            <w:r>
-              <w:t xml:space="preserve">11.35</w:t>
+              <w:t xml:space="preserve">699</w:t>
+            </w:r>
+          </w:p>
+        </w:tc>
+        <w:tc>
+          <w:tcPr/>
+          <w:p>
+            <w:pPr>
+              <w:pStyle w:val="Compact"/>
+              <w:jc w:val="right"/>
+            </w:pPr>
+            <w:r>
+              <w:t xml:space="preserve">681.42</w:t>
             </w:r>
           </w:p>
         </w:tc>
@@ -1091,19 +1103,19 @@
               <w:jc w:val="right"/>
             </w:pPr>
             <w:r>
-              <w:t xml:space="preserve">9.49</w:t>
-            </w:r>
-          </w:p>
-        </w:tc>
-        <w:tc>
-          <w:tcPr/>
-          <w:p>
-            <w:pPr>
-              <w:pStyle w:val="Compact"/>
-              <w:jc w:val="right"/>
-            </w:pPr>
-            <w:r>
-              <w:t xml:space="preserve">12.03</w:t>
+              <w:t xml:space="preserve">1143</w:t>
+            </w:r>
+          </w:p>
+        </w:tc>
+        <w:tc>
+          <w:tcPr/>
+          <w:p>
+            <w:pPr>
+              <w:pStyle w:val="Compact"/>
+              <w:jc w:val="right"/>
+            </w:pPr>
+            <w:r>
+              <w:t xml:space="preserve">1264.45</w:t>
             </w:r>
           </w:p>
         </w:tc>
@@ -1129,19 +1141,19 @@
               <w:jc w:val="right"/>
             </w:pPr>
             <w:r>
-              <w:t xml:space="preserve">16.91</w:t>
-            </w:r>
-          </w:p>
-        </w:tc>
-        <w:tc>
-          <w:tcPr/>
-          <w:p>
-            <w:pPr>
-              <w:pStyle w:val="Compact"/>
-              <w:jc w:val="right"/>
-            </w:pPr>
-            <w:r>
-              <w:t xml:space="preserve">11.95</w:t>
+              <w:t xml:space="preserve">385</w:t>
+            </w:r>
+          </w:p>
+        </w:tc>
+        <w:tc>
+          <w:tcPr/>
+          <w:p>
+            <w:pPr>
+              <w:pStyle w:val="Compact"/>
+              <w:jc w:val="right"/>
+            </w:pPr>
+            <w:r>
+              <w:t xml:space="preserve">211.29</w:t>
             </w:r>
           </w:p>
         </w:tc>
@@ -1167,19 +1179,19 @@
               <w:jc w:val="right"/>
             </w:pPr>
             <w:r>
-              <w:t xml:space="preserve">3.09</w:t>
-            </w:r>
-          </w:p>
-        </w:tc>
-        <w:tc>
-          <w:tcPr/>
-          <w:p>
-            <w:pPr>
-              <w:pStyle w:val="Compact"/>
-              <w:jc w:val="right"/>
-            </w:pPr>
-            <w:r>
-              <w:t xml:space="preserve">3.22</w:t>
+              <w:t xml:space="preserve">391</w:t>
+            </w:r>
+          </w:p>
+        </w:tc>
+        <w:tc>
+          <w:tcPr/>
+          <w:p>
+            <w:pPr>
+              <w:pStyle w:val="Compact"/>
+              <w:jc w:val="right"/>
+            </w:pPr>
+            <w:r>
+              <w:t xml:space="preserve">366.94</w:t>
             </w:r>
           </w:p>
         </w:tc>
@@ -1205,19 +1217,19 @@
               <w:jc w:val="right"/>
             </w:pPr>
             <w:r>
-              <w:t xml:space="preserve">7.32</w:t>
-            </w:r>
-          </w:p>
-        </w:tc>
-        <w:tc>
-          <w:tcPr/>
-          <w:p>
-            <w:pPr>
-              <w:pStyle w:val="Compact"/>
-              <w:jc w:val="right"/>
-            </w:pPr>
-            <w:r>
-              <w:t xml:space="preserve">7.48</w:t>
+              <w:t xml:space="preserve">1211</w:t>
+            </w:r>
+          </w:p>
+        </w:tc>
+        <w:tc>
+          <w:tcPr/>
+          <w:p>
+            <w:pPr>
+              <w:pStyle w:val="Compact"/>
+              <w:jc w:val="right"/>
+            </w:pPr>
+            <w:r>
+              <w:t xml:space="preserve">1151.27</w:t>
             </w:r>
           </w:p>
         </w:tc>
@@ -1243,19 +1255,19 @@
               <w:jc w:val="right"/>
             </w:pPr>
             <w:r>
-              <w:t xml:space="preserve">20.23</w:t>
-            </w:r>
-          </w:p>
-        </w:tc>
-        <w:tc>
-          <w:tcPr/>
-          <w:p>
-            <w:pPr>
-              <w:pStyle w:val="Compact"/>
-              <w:jc w:val="right"/>
-            </w:pPr>
-            <w:r>
-              <w:t xml:space="preserve">18.31</w:t>
+              <w:t xml:space="preserve">534</w:t>
+            </w:r>
+          </w:p>
+        </w:tc>
+        <w:tc>
+          <w:tcPr/>
+          <w:p>
+            <w:pPr>
+              <w:pStyle w:val="Compact"/>
+              <w:jc w:val="right"/>
+            </w:pPr>
+            <w:r>
+              <w:t xml:space="preserve">385.84</w:t>
             </w:r>
           </w:p>
         </w:tc>
@@ -1281,19 +1293,19 @@
               <w:jc w:val="right"/>
             </w:pPr>
             <w:r>
-              <w:t xml:space="preserve">3.60</w:t>
-            </w:r>
-          </w:p>
-        </w:tc>
-        <w:tc>
-          <w:tcPr/>
-          <w:p>
-            <w:pPr>
-              <w:pStyle w:val="Compact"/>
-              <w:jc w:val="right"/>
-            </w:pPr>
-            <w:r>
-              <w:t xml:space="preserve">3.11</w:t>
+              <w:t xml:space="preserve">1537</w:t>
+            </w:r>
+          </w:p>
+        </w:tc>
+        <w:tc>
+          <w:tcPr/>
+          <w:p>
+            <w:pPr>
+              <w:pStyle w:val="Compact"/>
+              <w:jc w:val="right"/>
+            </w:pPr>
+            <w:r>
+              <w:t xml:space="preserve">261.85</w:t>
             </w:r>
           </w:p>
         </w:tc>
@@ -1319,19 +1331,19 @@
               <w:jc w:val="right"/>
             </w:pPr>
             <w:r>
-              <w:t xml:space="preserve">2.38</w:t>
-            </w:r>
-          </w:p>
-        </w:tc>
-        <w:tc>
-          <w:tcPr/>
-          <w:p>
-            <w:pPr>
-              <w:pStyle w:val="Compact"/>
-              <w:jc w:val="right"/>
-            </w:pPr>
-            <w:r>
-              <w:t xml:space="preserve">2.61</w:t>
+              <w:t xml:space="preserve">1928</w:t>
+            </w:r>
+          </w:p>
+        </w:tc>
+        <w:tc>
+          <w:tcPr/>
+          <w:p>
+            <w:pPr>
+              <w:pStyle w:val="Compact"/>
+              <w:jc w:val="right"/>
+            </w:pPr>
+            <w:r>
+              <w:t xml:space="preserve">736.78</w:t>
             </w:r>
           </w:p>
         </w:tc>
@@ -1357,19 +1369,19 @@
               <w:jc w:val="right"/>
             </w:pPr>
             <w:r>
-              <w:t xml:space="preserve">11.40</w:t>
-            </w:r>
-          </w:p>
-        </w:tc>
-        <w:tc>
-          <w:tcPr/>
-          <w:p>
-            <w:pPr>
-              <w:pStyle w:val="Compact"/>
-              <w:jc w:val="right"/>
-            </w:pPr>
-            <w:r>
-              <w:t xml:space="preserve">10.81</w:t>
+              <w:t xml:space="preserve">1874</w:t>
+            </w:r>
+          </w:p>
+        </w:tc>
+        <w:tc>
+          <w:tcPr/>
+          <w:p>
+            <w:pPr>
+              <w:pStyle w:val="Compact"/>
+              <w:jc w:val="right"/>
+            </w:pPr>
+            <w:r>
+              <w:t xml:space="preserve">894.62</w:t>
             </w:r>
           </w:p>
         </w:tc>
@@ -1395,19 +1407,19 @@
               <w:jc w:val="right"/>
             </w:pPr>
             <w:r>
-              <w:t xml:space="preserve">10.91</w:t>
-            </w:r>
-          </w:p>
-        </w:tc>
-        <w:tc>
-          <w:tcPr/>
-          <w:p>
-            <w:pPr>
-              <w:pStyle w:val="Compact"/>
-              <w:jc w:val="right"/>
-            </w:pPr>
-            <w:r>
-              <w:t xml:space="preserve">11.70</w:t>
+              <w:t xml:space="preserve">1411</w:t>
+            </w:r>
+          </w:p>
+        </w:tc>
+        <w:tc>
+          <w:tcPr/>
+          <w:p>
+            <w:pPr>
+              <w:pStyle w:val="Compact"/>
+              <w:jc w:val="right"/>
+            </w:pPr>
+            <w:r>
+              <w:t xml:space="preserve">387.61</w:t>
             </w:r>
           </w:p>
         </w:tc>
@@ -1433,1121 +1445,19 @@
               <w:jc w:val="right"/>
             </w:pPr>
             <w:r>
-              <w:t xml:space="preserve">4.92</w:t>
-            </w:r>
-          </w:p>
-        </w:tc>
-        <w:tc>
-          <w:tcPr/>
-          <w:p>
-            <w:pPr>
-              <w:pStyle w:val="Compact"/>
-              <w:jc w:val="right"/>
-            </w:pPr>
-            <w:r>
-              <w:t xml:space="preserve">4.44</w:t>
-            </w:r>
-          </w:p>
-        </w:tc>
-      </w:tr>
-      <w:tr>
-        <w:tc>
-          <w:tcPr/>
-          <w:p>
-            <w:pPr>
-              <w:pStyle w:val="Compact"/>
-              <w:jc w:val="left"/>
-            </w:pPr>
-            <w:r>
-              <w:t xml:space="preserve">S36</w:t>
-            </w:r>
-          </w:p>
-        </w:tc>
-        <w:tc>
-          <w:tcPr/>
-          <w:p>
-            <w:pPr>
-              <w:pStyle w:val="Compact"/>
-              <w:jc w:val="right"/>
-            </w:pPr>
-            <w:r>
-              <w:t xml:space="preserve">4.19</w:t>
-            </w:r>
-          </w:p>
-        </w:tc>
-        <w:tc>
-          <w:tcPr/>
-          <w:p>
-            <w:pPr>
-              <w:pStyle w:val="Compact"/>
-              <w:jc w:val="right"/>
-            </w:pPr>
-            <w:r>
-              <w:t xml:space="preserve">4.38</w:t>
-            </w:r>
-          </w:p>
-        </w:tc>
-      </w:tr>
-      <w:tr>
-        <w:tc>
-          <w:tcPr/>
-          <w:p>
-            <w:pPr>
-              <w:pStyle w:val="Compact"/>
-              <w:jc w:val="left"/>
-            </w:pPr>
-            <w:r>
-              <w:t xml:space="preserve">S37</w:t>
-            </w:r>
-          </w:p>
-        </w:tc>
-        <w:tc>
-          <w:tcPr/>
-          <w:p>
-            <w:pPr>
-              <w:pStyle w:val="Compact"/>
-              <w:jc w:val="right"/>
-            </w:pPr>
-            <w:r>
-              <w:t xml:space="preserve">7.85</w:t>
-            </w:r>
-          </w:p>
-        </w:tc>
-        <w:tc>
-          <w:tcPr/>
-          <w:p>
-            <w:pPr>
-              <w:pStyle w:val="Compact"/>
-              <w:jc w:val="right"/>
-            </w:pPr>
-            <w:r>
-              <w:t xml:space="preserve">7.25</w:t>
-            </w:r>
-          </w:p>
-        </w:tc>
-      </w:tr>
-      <w:tr>
-        <w:tc>
-          <w:tcPr/>
-          <w:p>
-            <w:pPr>
-              <w:pStyle w:val="Compact"/>
-              <w:jc w:val="left"/>
-            </w:pPr>
-            <w:r>
-              <w:t xml:space="preserve">S38</w:t>
-            </w:r>
-          </w:p>
-        </w:tc>
-        <w:tc>
-          <w:tcPr/>
-          <w:p>
-            <w:pPr>
-              <w:pStyle w:val="Compact"/>
-              <w:jc w:val="right"/>
-            </w:pPr>
-            <w:r>
-              <w:t xml:space="preserve">9.56</w:t>
-            </w:r>
-          </w:p>
-        </w:tc>
-        <w:tc>
-          <w:tcPr/>
-          <w:p>
-            <w:pPr>
-              <w:pStyle w:val="Compact"/>
-              <w:jc w:val="right"/>
-            </w:pPr>
-            <w:r>
-              <w:t xml:space="preserve">8.02</w:t>
-            </w:r>
-          </w:p>
-        </w:tc>
-      </w:tr>
-      <w:tr>
-        <w:tc>
-          <w:tcPr/>
-          <w:p>
-            <w:pPr>
-              <w:pStyle w:val="Compact"/>
-              <w:jc w:val="left"/>
-            </w:pPr>
-            <w:r>
-              <w:t xml:space="preserve">S39</w:t>
-            </w:r>
-          </w:p>
-        </w:tc>
-        <w:tc>
-          <w:tcPr/>
-          <w:p>
-            <w:pPr>
-              <w:pStyle w:val="Compact"/>
-              <w:jc w:val="right"/>
-            </w:pPr>
-            <w:r>
-              <w:t xml:space="preserve">8.32</w:t>
-            </w:r>
-          </w:p>
-        </w:tc>
-        <w:tc>
-          <w:tcPr/>
-          <w:p>
-            <w:pPr>
-              <w:pStyle w:val="Compact"/>
-              <w:jc w:val="right"/>
-            </w:pPr>
-            <w:r>
-              <w:t xml:space="preserve">7.64</w:t>
-            </w:r>
-          </w:p>
-        </w:tc>
-      </w:tr>
-      <w:tr>
-        <w:tc>
-          <w:tcPr/>
-          <w:p>
-            <w:pPr>
-              <w:pStyle w:val="Compact"/>
-              <w:jc w:val="left"/>
-            </w:pPr>
-            <w:r>
-              <w:t xml:space="preserve">S40</w:t>
-            </w:r>
-          </w:p>
-        </w:tc>
-        <w:tc>
-          <w:tcPr/>
-          <w:p>
-            <w:pPr>
-              <w:pStyle w:val="Compact"/>
-              <w:jc w:val="right"/>
-            </w:pPr>
-            <w:r>
-              <w:t xml:space="preserve">45.51</w:t>
-            </w:r>
-          </w:p>
-        </w:tc>
-        <w:tc>
-          <w:tcPr/>
-          <w:p>
-            <w:pPr>
-              <w:pStyle w:val="Compact"/>
-              <w:jc w:val="right"/>
-            </w:pPr>
-            <w:r>
-              <w:t xml:space="preserve">46.19</w:t>
-            </w:r>
-          </w:p>
-        </w:tc>
-      </w:tr>
-      <w:tr>
-        <w:tc>
-          <w:tcPr/>
-          <w:p>
-            <w:pPr>
-              <w:pStyle w:val="Compact"/>
-              <w:jc w:val="left"/>
-            </w:pPr>
-            <w:r>
-              <w:t xml:space="preserve">S41</w:t>
-            </w:r>
-          </w:p>
-        </w:tc>
-        <w:tc>
-          <w:tcPr/>
-          <w:p>
-            <w:pPr>
-              <w:pStyle w:val="Compact"/>
-              <w:jc w:val="right"/>
-            </w:pPr>
-            <w:r>
-              <w:t xml:space="preserve">8.20</w:t>
-            </w:r>
-          </w:p>
-        </w:tc>
-        <w:tc>
-          <w:tcPr/>
-          <w:p>
-            <w:pPr>
-              <w:pStyle w:val="Compact"/>
-              <w:jc w:val="right"/>
-            </w:pPr>
-            <w:r>
-              <w:t xml:space="preserve">7.94</w:t>
-            </w:r>
-          </w:p>
-        </w:tc>
-      </w:tr>
-      <w:tr>
-        <w:tc>
-          <w:tcPr/>
-          <w:p>
-            <w:pPr>
-              <w:pStyle w:val="Compact"/>
-              <w:jc w:val="left"/>
-            </w:pPr>
-            <w:r>
-              <w:t xml:space="preserve">S42</w:t>
-            </w:r>
-          </w:p>
-        </w:tc>
-        <w:tc>
-          <w:tcPr/>
-          <w:p>
-            <w:pPr>
-              <w:pStyle w:val="Compact"/>
-              <w:jc w:val="right"/>
-            </w:pPr>
-            <w:r>
-              <w:t xml:space="preserve">2.64</w:t>
-            </w:r>
-          </w:p>
-        </w:tc>
-        <w:tc>
-          <w:tcPr/>
-          <w:p>
-            <w:pPr>
-              <w:pStyle w:val="Compact"/>
-              <w:jc w:val="right"/>
-            </w:pPr>
-            <w:r>
-              <w:t xml:space="preserve">2.90</w:t>
-            </w:r>
-          </w:p>
-        </w:tc>
-      </w:tr>
-      <w:tr>
-        <w:tc>
-          <w:tcPr/>
-          <w:p>
-            <w:pPr>
-              <w:pStyle w:val="Compact"/>
-              <w:jc w:val="left"/>
-            </w:pPr>
-            <w:r>
-              <w:t xml:space="preserve">S43</w:t>
-            </w:r>
-          </w:p>
-        </w:tc>
-        <w:tc>
-          <w:tcPr/>
-          <w:p>
-            <w:pPr>
-              <w:pStyle w:val="Compact"/>
-              <w:jc w:val="right"/>
-            </w:pPr>
-            <w:r>
-              <w:t xml:space="preserve">8.47</w:t>
-            </w:r>
-          </w:p>
-        </w:tc>
-        <w:tc>
-          <w:tcPr/>
-          <w:p>
-            <w:pPr>
-              <w:pStyle w:val="Compact"/>
-              <w:jc w:val="right"/>
-            </w:pPr>
-            <w:r>
-              <w:t xml:space="preserve">7.46</w:t>
-            </w:r>
-          </w:p>
-        </w:tc>
-      </w:tr>
-      <w:tr>
-        <w:tc>
-          <w:tcPr/>
-          <w:p>
-            <w:pPr>
-              <w:pStyle w:val="Compact"/>
-              <w:jc w:val="left"/>
-            </w:pPr>
-            <w:r>
-              <w:t xml:space="preserve">S44</w:t>
-            </w:r>
-          </w:p>
-        </w:tc>
-        <w:tc>
-          <w:tcPr/>
-          <w:p>
-            <w:pPr>
-              <w:pStyle w:val="Compact"/>
-              <w:jc w:val="right"/>
-            </w:pPr>
-            <w:r>
-              <w:t xml:space="preserve">5.59</w:t>
-            </w:r>
-          </w:p>
-        </w:tc>
-        <w:tc>
-          <w:tcPr/>
-          <w:p>
-            <w:pPr>
-              <w:pStyle w:val="Compact"/>
-              <w:jc w:val="right"/>
-            </w:pPr>
-            <w:r>
-              <w:t xml:space="preserve">4.99</w:t>
-            </w:r>
-          </w:p>
-        </w:tc>
-      </w:tr>
-      <w:tr>
-        <w:tc>
-          <w:tcPr/>
-          <w:p>
-            <w:pPr>
-              <w:pStyle w:val="Compact"/>
-              <w:jc w:val="left"/>
-            </w:pPr>
-            <w:r>
-              <w:t xml:space="preserve">S45</w:t>
-            </w:r>
-          </w:p>
-        </w:tc>
-        <w:tc>
-          <w:tcPr/>
-          <w:p>
-            <w:pPr>
-              <w:pStyle w:val="Compact"/>
-              <w:jc w:val="right"/>
-            </w:pPr>
-            <w:r>
-              <w:t xml:space="preserve">10.83</w:t>
-            </w:r>
-          </w:p>
-        </w:tc>
-        <w:tc>
-          <w:tcPr/>
-          <w:p>
-            <w:pPr>
-              <w:pStyle w:val="Compact"/>
-              <w:jc w:val="right"/>
-            </w:pPr>
-            <w:r>
-              <w:t xml:space="preserve">11.24</w:t>
-            </w:r>
-          </w:p>
-        </w:tc>
-      </w:tr>
-      <w:tr>
-        <w:tc>
-          <w:tcPr/>
-          <w:p>
-            <w:pPr>
-              <w:pStyle w:val="Compact"/>
-              <w:jc w:val="left"/>
-            </w:pPr>
-            <w:r>
-              <w:t xml:space="preserve">S46</w:t>
-            </w:r>
-          </w:p>
-        </w:tc>
-        <w:tc>
-          <w:tcPr/>
-          <w:p>
-            <w:pPr>
-              <w:pStyle w:val="Compact"/>
-              <w:jc w:val="right"/>
-            </w:pPr>
-            <w:r>
-              <w:t xml:space="preserve">9.60</w:t>
-            </w:r>
-          </w:p>
-        </w:tc>
-        <w:tc>
-          <w:tcPr/>
-          <w:p>
-            <w:pPr>
-              <w:pStyle w:val="Compact"/>
-              <w:jc w:val="right"/>
-            </w:pPr>
-            <w:r>
-              <w:t xml:space="preserve">10.30</w:t>
-            </w:r>
-          </w:p>
-        </w:tc>
-      </w:tr>
-      <w:tr>
-        <w:tc>
-          <w:tcPr/>
-          <w:p>
-            <w:pPr>
-              <w:pStyle w:val="Compact"/>
-              <w:jc w:val="left"/>
-            </w:pPr>
-            <w:r>
-              <w:t xml:space="preserve">S47</w:t>
-            </w:r>
-          </w:p>
-        </w:tc>
-        <w:tc>
-          <w:tcPr/>
-          <w:p>
-            <w:pPr>
-              <w:pStyle w:val="Compact"/>
-              <w:jc w:val="right"/>
-            </w:pPr>
-            <w:r>
-              <w:t xml:space="preserve">6.05</w:t>
-            </w:r>
-          </w:p>
-        </w:tc>
-        <w:tc>
-          <w:tcPr/>
-          <w:p>
-            <w:pPr>
-              <w:pStyle w:val="Compact"/>
-              <w:jc w:val="right"/>
-            </w:pPr>
-            <w:r>
-              <w:t xml:space="preserve">7.66</w:t>
-            </w:r>
-          </w:p>
-        </w:tc>
-      </w:tr>
-      <w:tr>
-        <w:tc>
-          <w:tcPr/>
-          <w:p>
-            <w:pPr>
-              <w:pStyle w:val="Compact"/>
-              <w:jc w:val="left"/>
-            </w:pPr>
-            <w:r>
-              <w:t xml:space="preserve">S48</w:t>
-            </w:r>
-          </w:p>
-        </w:tc>
-        <w:tc>
-          <w:tcPr/>
-          <w:p>
-            <w:pPr>
-              <w:pStyle w:val="Compact"/>
-              <w:jc w:val="right"/>
-            </w:pPr>
-            <w:r>
-              <w:t xml:space="preserve">4.21</w:t>
-            </w:r>
-          </w:p>
-        </w:tc>
-        <w:tc>
-          <w:tcPr/>
-          <w:p>
-            <w:pPr>
-              <w:pStyle w:val="Compact"/>
-              <w:jc w:val="right"/>
-            </w:pPr>
-            <w:r>
-              <w:t xml:space="preserve">4.80</w:t>
-            </w:r>
-          </w:p>
-        </w:tc>
-      </w:tr>
-      <w:tr>
-        <w:tc>
-          <w:tcPr/>
-          <w:p>
-            <w:pPr>
-              <w:pStyle w:val="Compact"/>
-              <w:jc w:val="left"/>
-            </w:pPr>
-            <w:r>
-              <w:t xml:space="preserve">S49</w:t>
-            </w:r>
-          </w:p>
-        </w:tc>
-        <w:tc>
-          <w:tcPr/>
-          <w:p>
-            <w:pPr>
-              <w:pStyle w:val="Compact"/>
-              <w:jc w:val="right"/>
-            </w:pPr>
-            <w:r>
-              <w:t xml:space="preserve">9.98</w:t>
-            </w:r>
-          </w:p>
-        </w:tc>
-        <w:tc>
-          <w:tcPr/>
-          <w:p>
-            <w:pPr>
-              <w:pStyle w:val="Compact"/>
-              <w:jc w:val="right"/>
-            </w:pPr>
-            <w:r>
-              <w:t xml:space="preserve">7.97</w:t>
-            </w:r>
-          </w:p>
-        </w:tc>
-      </w:tr>
-      <w:tr>
-        <w:tc>
-          <w:tcPr/>
-          <w:p>
-            <w:pPr>
-              <w:pStyle w:val="Compact"/>
-              <w:jc w:val="left"/>
-            </w:pPr>
-            <w:r>
-              <w:t xml:space="preserve">S50</w:t>
-            </w:r>
-          </w:p>
-        </w:tc>
-        <w:tc>
-          <w:tcPr/>
-          <w:p>
-            <w:pPr>
-              <w:pStyle w:val="Compact"/>
-              <w:jc w:val="right"/>
-            </w:pPr>
-            <w:r>
-              <w:t xml:space="preserve">6.14</w:t>
-            </w:r>
-          </w:p>
-        </w:tc>
-        <w:tc>
-          <w:tcPr/>
-          <w:p>
-            <w:pPr>
-              <w:pStyle w:val="Compact"/>
-              <w:jc w:val="right"/>
-            </w:pPr>
-            <w:r>
-              <w:t xml:space="preserve">5.60</w:t>
-            </w:r>
-          </w:p>
-        </w:tc>
-      </w:tr>
-      <w:tr>
-        <w:tc>
-          <w:tcPr/>
-          <w:p>
-            <w:pPr>
-              <w:pStyle w:val="Compact"/>
-              <w:jc w:val="left"/>
-            </w:pPr>
-            <w:r>
-              <w:t xml:space="preserve">S51</w:t>
-            </w:r>
-          </w:p>
-        </w:tc>
-        <w:tc>
-          <w:tcPr/>
-          <w:p>
-            <w:pPr>
-              <w:pStyle w:val="Compact"/>
-              <w:jc w:val="right"/>
-            </w:pPr>
-            <w:r>
-              <w:t xml:space="preserve">3.50</w:t>
-            </w:r>
-          </w:p>
-        </w:tc>
-        <w:tc>
-          <w:tcPr/>
-          <w:p>
-            <w:pPr>
-              <w:pStyle w:val="Compact"/>
-              <w:jc w:val="right"/>
-            </w:pPr>
-            <w:r>
-              <w:t xml:space="preserve">3.46</w:t>
-            </w:r>
-          </w:p>
-        </w:tc>
-      </w:tr>
-      <w:tr>
-        <w:tc>
-          <w:tcPr/>
-          <w:p>
-            <w:pPr>
-              <w:pStyle w:val="Compact"/>
-              <w:jc w:val="left"/>
-            </w:pPr>
-            <w:r>
-              <w:t xml:space="preserve">S52</w:t>
-            </w:r>
-          </w:p>
-        </w:tc>
-        <w:tc>
-          <w:tcPr/>
-          <w:p>
-            <w:pPr>
-              <w:pStyle w:val="Compact"/>
-              <w:jc w:val="right"/>
-            </w:pPr>
-            <w:r>
-              <w:t xml:space="preserve">12.24</w:t>
-            </w:r>
-          </w:p>
-        </w:tc>
-        <w:tc>
-          <w:tcPr/>
-          <w:p>
-            <w:pPr>
-              <w:pStyle w:val="Compact"/>
-              <w:jc w:val="right"/>
-            </w:pPr>
-            <w:r>
-              <w:t xml:space="preserve">11.74</w:t>
-            </w:r>
-          </w:p>
-        </w:tc>
-      </w:tr>
-      <w:tr>
-        <w:tc>
-          <w:tcPr/>
-          <w:p>
-            <w:pPr>
-              <w:pStyle w:val="Compact"/>
-              <w:jc w:val="left"/>
-            </w:pPr>
-            <w:r>
-              <w:t xml:space="preserve">S53</w:t>
-            </w:r>
-          </w:p>
-        </w:tc>
-        <w:tc>
-          <w:tcPr/>
-          <w:p>
-            <w:pPr>
-              <w:pStyle w:val="Compact"/>
-              <w:jc w:val="right"/>
-            </w:pPr>
-            <w:r>
-              <w:t xml:space="preserve">7.48</w:t>
-            </w:r>
-          </w:p>
-        </w:tc>
-        <w:tc>
-          <w:tcPr/>
-          <w:p>
-            <w:pPr>
-              <w:pStyle w:val="Compact"/>
-              <w:jc w:val="right"/>
-            </w:pPr>
-            <w:r>
-              <w:t xml:space="preserve">7.42</w:t>
-            </w:r>
-          </w:p>
-        </w:tc>
-      </w:tr>
-      <w:tr>
-        <w:tc>
-          <w:tcPr/>
-          <w:p>
-            <w:pPr>
-              <w:pStyle w:val="Compact"/>
-              <w:jc w:val="left"/>
-            </w:pPr>
-            <w:r>
-              <w:t xml:space="preserve">S54</w:t>
-            </w:r>
-          </w:p>
-        </w:tc>
-        <w:tc>
-          <w:tcPr/>
-          <w:p>
-            <w:pPr>
-              <w:pStyle w:val="Compact"/>
-              <w:jc w:val="right"/>
-            </w:pPr>
-            <w:r>
-              <w:t xml:space="preserve">25.20</w:t>
-            </w:r>
-          </w:p>
-        </w:tc>
-        <w:tc>
-          <w:tcPr/>
-          <w:p>
-            <w:pPr>
-              <w:pStyle w:val="Compact"/>
-              <w:jc w:val="right"/>
-            </w:pPr>
-            <w:r>
-              <w:t xml:space="preserve">22.17</w:t>
-            </w:r>
-          </w:p>
-        </w:tc>
-      </w:tr>
-      <w:tr>
-        <w:tc>
-          <w:tcPr/>
-          <w:p>
-            <w:pPr>
-              <w:pStyle w:val="Compact"/>
-              <w:jc w:val="left"/>
-            </w:pPr>
-            <w:r>
-              <w:t xml:space="preserve">S55</w:t>
-            </w:r>
-          </w:p>
-        </w:tc>
-        <w:tc>
-          <w:tcPr/>
-          <w:p>
-            <w:pPr>
-              <w:pStyle w:val="Compact"/>
-              <w:jc w:val="right"/>
-            </w:pPr>
-            <w:r>
-              <w:t xml:space="preserve">7.01</w:t>
-            </w:r>
-          </w:p>
-        </w:tc>
-        <w:tc>
-          <w:tcPr/>
-          <w:p>
-            <w:pPr>
-              <w:pStyle w:val="Compact"/>
-              <w:jc w:val="right"/>
-            </w:pPr>
-            <w:r>
-              <w:t xml:space="preserve">5.48</w:t>
-            </w:r>
-          </w:p>
-        </w:tc>
-      </w:tr>
-      <w:tr>
-        <w:tc>
-          <w:tcPr/>
-          <w:p>
-            <w:pPr>
-              <w:pStyle w:val="Compact"/>
-              <w:jc w:val="left"/>
-            </w:pPr>
-            <w:r>
-              <w:t xml:space="preserve">S56</w:t>
-            </w:r>
-          </w:p>
-        </w:tc>
-        <w:tc>
-          <w:tcPr/>
-          <w:p>
-            <w:pPr>
-              <w:pStyle w:val="Compact"/>
-              <w:jc w:val="right"/>
-            </w:pPr>
-            <w:r>
-              <w:t xml:space="preserve">6.42</w:t>
-            </w:r>
-          </w:p>
-        </w:tc>
-        <w:tc>
-          <w:tcPr/>
-          <w:p>
-            <w:pPr>
-              <w:pStyle w:val="Compact"/>
-              <w:jc w:val="right"/>
-            </w:pPr>
-            <w:r>
-              <w:t xml:space="preserve">9.92</w:t>
-            </w:r>
-          </w:p>
-        </w:tc>
-      </w:tr>
-      <w:tr>
-        <w:tc>
-          <w:tcPr/>
-          <w:p>
-            <w:pPr>
-              <w:pStyle w:val="Compact"/>
-              <w:jc w:val="left"/>
-            </w:pPr>
-            <w:r>
-              <w:t xml:space="preserve">S57</w:t>
-            </w:r>
-          </w:p>
-        </w:tc>
-        <w:tc>
-          <w:tcPr/>
-          <w:p>
-            <w:pPr>
-              <w:pStyle w:val="Compact"/>
-              <w:jc w:val="right"/>
-            </w:pPr>
-            <w:r>
-              <w:t xml:space="preserve">9.37</w:t>
-            </w:r>
-          </w:p>
-        </w:tc>
-        <w:tc>
-          <w:tcPr/>
-          <w:p>
-            <w:pPr>
-              <w:pStyle w:val="Compact"/>
-              <w:jc w:val="right"/>
-            </w:pPr>
-            <w:r>
-              <w:t xml:space="preserve">11.90</w:t>
-            </w:r>
-          </w:p>
-        </w:tc>
-      </w:tr>
-      <w:tr>
-        <w:tc>
-          <w:tcPr/>
-          <w:p>
-            <w:pPr>
-              <w:pStyle w:val="Compact"/>
-              <w:jc w:val="left"/>
-            </w:pPr>
-            <w:r>
-              <w:t xml:space="preserve">S58</w:t>
-            </w:r>
-          </w:p>
-        </w:tc>
-        <w:tc>
-          <w:tcPr/>
-          <w:p>
-            <w:pPr>
-              <w:pStyle w:val="Compact"/>
-              <w:jc w:val="right"/>
-            </w:pPr>
-            <w:r>
-              <w:t xml:space="preserve">11.00</w:t>
-            </w:r>
-          </w:p>
-        </w:tc>
-        <w:tc>
-          <w:tcPr/>
-          <w:p>
-            <w:pPr>
-              <w:pStyle w:val="Compact"/>
-              <w:jc w:val="right"/>
-            </w:pPr>
-            <w:r>
-              <w:t xml:space="preserve">13.60</w:t>
-            </w:r>
-          </w:p>
-        </w:tc>
-      </w:tr>
-      <w:tr>
-        <w:tc>
-          <w:tcPr/>
-          <w:p>
-            <w:pPr>
-              <w:pStyle w:val="Compact"/>
-              <w:jc w:val="left"/>
-            </w:pPr>
-            <w:r>
-              <w:t xml:space="preserve">S59</w:t>
-            </w:r>
-          </w:p>
-        </w:tc>
-        <w:tc>
-          <w:tcPr/>
-          <w:p>
-            <w:pPr>
-              <w:pStyle w:val="Compact"/>
-              <w:jc w:val="right"/>
-            </w:pPr>
-            <w:r>
-              <w:t xml:space="preserve">19.87</w:t>
-            </w:r>
-          </w:p>
-        </w:tc>
-        <w:tc>
-          <w:tcPr/>
-          <w:p>
-            <w:pPr>
-              <w:pStyle w:val="Compact"/>
-              <w:jc w:val="right"/>
-            </w:pPr>
-            <w:r>
-              <w:t xml:space="preserve">12.67</w:t>
-            </w:r>
-          </w:p>
-        </w:tc>
-      </w:tr>
-      <w:tr>
-        <w:tc>
-          <w:tcPr/>
-          <w:p>
-            <w:pPr>
-              <w:pStyle w:val="Compact"/>
-              <w:jc w:val="left"/>
-            </w:pPr>
-            <w:r>
-              <w:t xml:space="preserve">S60</w:t>
-            </w:r>
-          </w:p>
-        </w:tc>
-        <w:tc>
-          <w:tcPr/>
-          <w:p>
-            <w:pPr>
-              <w:pStyle w:val="Compact"/>
-              <w:jc w:val="right"/>
-            </w:pPr>
-            <w:r>
-              <w:t xml:space="preserve">3.28</w:t>
-            </w:r>
-          </w:p>
-        </w:tc>
-        <w:tc>
-          <w:tcPr/>
-          <w:p>
-            <w:pPr>
-              <w:pStyle w:val="Compact"/>
-              <w:jc w:val="right"/>
-            </w:pPr>
-            <w:r>
-              <w:t xml:space="preserve">3.35</w:t>
-            </w:r>
-          </w:p>
-        </w:tc>
-      </w:tr>
-      <w:tr>
-        <w:tc>
-          <w:tcPr/>
-          <w:p>
-            <w:pPr>
-              <w:pStyle w:val="Compact"/>
-              <w:jc w:val="left"/>
-            </w:pPr>
-            <w:r>
-              <w:t xml:space="preserve">S61</w:t>
-            </w:r>
-          </w:p>
-        </w:tc>
-        <w:tc>
-          <w:tcPr/>
-          <w:p>
-            <w:pPr>
-              <w:pStyle w:val="Compact"/>
-              <w:jc w:val="right"/>
-            </w:pPr>
-            <w:r>
-              <w:t xml:space="preserve">8.16</w:t>
-            </w:r>
-          </w:p>
-        </w:tc>
-        <w:tc>
-          <w:tcPr/>
-          <w:p>
-            <w:pPr>
-              <w:pStyle w:val="Compact"/>
-              <w:jc w:val="right"/>
-            </w:pPr>
-            <w:r>
-              <w:t xml:space="preserve">8.51</w:t>
-            </w:r>
-          </w:p>
-        </w:tc>
-      </w:tr>
-      <w:tr>
-        <w:tc>
-          <w:tcPr/>
-          <w:p>
-            <w:pPr>
-              <w:pStyle w:val="Compact"/>
-              <w:jc w:val="left"/>
-            </w:pPr>
-            <w:r>
-              <w:t xml:space="preserve">S62</w:t>
-            </w:r>
-          </w:p>
-        </w:tc>
-        <w:tc>
-          <w:tcPr/>
-          <w:p>
-            <w:pPr>
-              <w:pStyle w:val="Compact"/>
-              <w:jc w:val="right"/>
-            </w:pPr>
-            <w:r>
-              <w:t xml:space="preserve">21.60</w:t>
-            </w:r>
-          </w:p>
-        </w:tc>
-        <w:tc>
-          <w:tcPr/>
-          <w:p>
-            <w:pPr>
-              <w:pStyle w:val="Compact"/>
-              <w:jc w:val="right"/>
-            </w:pPr>
-            <w:r>
-              <w:t xml:space="preserve">19.32</w:t>
-            </w:r>
-          </w:p>
-        </w:tc>
-      </w:tr>
-      <w:tr>
-        <w:tc>
-          <w:tcPr/>
-          <w:p>
-            <w:pPr>
-              <w:pStyle w:val="Compact"/>
-              <w:jc w:val="left"/>
-            </w:pPr>
-            <w:r>
-              <w:t xml:space="preserve">S63</w:t>
-            </w:r>
-          </w:p>
-        </w:tc>
-        <w:tc>
-          <w:tcPr/>
-          <w:p>
-            <w:pPr>
-              <w:pStyle w:val="Compact"/>
-              <w:jc w:val="right"/>
-            </w:pPr>
-            <w:r>
-              <w:t xml:space="preserve">3.84</w:t>
-            </w:r>
-          </w:p>
-        </w:tc>
-        <w:tc>
-          <w:tcPr/>
-          <w:p>
-            <w:pPr>
-              <w:pStyle w:val="Compact"/>
-              <w:jc w:val="right"/>
-            </w:pPr>
-            <w:r>
-              <w:t xml:space="preserve">3.53</w:t>
-            </w:r>
-          </w:p>
-        </w:tc>
-      </w:tr>
-      <w:tr>
-        <w:tc>
-          <w:tcPr/>
-          <w:p>
-            <w:pPr>
-              <w:pStyle w:val="Compact"/>
-              <w:jc w:val="left"/>
-            </w:pPr>
-            <w:r>
-              <w:t xml:space="preserve">S64</w:t>
-            </w:r>
-          </w:p>
-        </w:tc>
-        <w:tc>
-          <w:tcPr/>
-          <w:p>
-            <w:pPr>
-              <w:pStyle w:val="Compact"/>
-              <w:jc w:val="right"/>
-            </w:pPr>
-            <w:r>
-              <w:t xml:space="preserve">3.03</w:t>
-            </w:r>
-          </w:p>
-        </w:tc>
-        <w:tc>
-          <w:tcPr/>
-          <w:p>
-            <w:pPr>
-              <w:pStyle w:val="Compact"/>
-              <w:jc w:val="right"/>
-            </w:pPr>
-            <w:r>
-              <w:t xml:space="preserve">2.90</w:t>
+              <w:t xml:space="preserve">1794</w:t>
+            </w:r>
+          </w:p>
+        </w:tc>
+        <w:tc>
+          <w:tcPr/>
+          <w:p>
+            <w:pPr>
+              <w:pStyle w:val="Compact"/>
+              <w:jc w:val="right"/>
+            </w:pPr>
+            <w:r>
+              <w:t xml:space="preserve">565.15</w:t>
             </w:r>
           </w:p>
         </w:tc>
@@ -2668,7 +1578,7 @@
       </w:r>
     </w:p>
     <w:bookmarkEnd w:id="28"/>
-    <w:bookmarkStart w:id="35" w:name="bland-altman"/>
+    <w:bookmarkStart w:id="41" w:name="bland-altman"/>
     <w:p>
       <w:pPr>
         <w:pStyle w:val="Heading3"/>
@@ -2771,8 +1681,97 @@
         </w:drawing>
       </w:r>
     </w:p>
-    <w:bookmarkEnd w:id="35"/>
-    <w:bookmarkStart w:id="43" w:name="schlussfolgerung-und-freigabe"/>
+    <w:p>
+      <w:pPr>
+        <w:pStyle w:val="BodyText"/>
+      </w:pPr>
+      <w:r>
+        <w:drawing>
+          <wp:inline>
+            <wp:extent cx="4620126" cy="3696101"/>
+            <wp:effectExtent b="0" l="0" r="0" t="0"/>
+            <wp:docPr descr="" title="" id="36" name="Picture"/>
+            <a:graphic>
+              <a:graphicData uri="http://schemas.openxmlformats.org/drawingml/2006/picture">
+                <pic:pic>
+                  <pic:nvPicPr>
+                    <pic:cNvPr descr="autoValWORD_files/figure-docx/Bias-1.png" id="37" name="Picture"/>
+                    <pic:cNvPicPr>
+                      <a:picLocks noChangeArrowheads="1" noChangeAspect="1"/>
+                    </pic:cNvPicPr>
+                  </pic:nvPicPr>
+                  <pic:blipFill>
+                    <a:blip r:embed="rId35"/>
+                    <a:stretch>
+                      <a:fillRect/>
+                    </a:stretch>
+                  </pic:blipFill>
+                  <pic:spPr bwMode="auto">
+                    <a:xfrm>
+                      <a:off x="0" y="0"/>
+                      <a:ext cx="4620126" cy="3696101"/>
+                    </a:xfrm>
+                    <a:prstGeom prst="rect">
+                      <a:avLst/>
+                    </a:prstGeom>
+                    <a:noFill/>
+                    <a:ln w="9525">
+                      <a:noFill/>
+                      <a:headEnd/>
+                      <a:tailEnd/>
+                    </a:ln>
+                  </pic:spPr>
+                </pic:pic>
+              </a:graphicData>
+            </a:graphic>
+          </wp:inline>
+        </w:drawing>
+      </w:r>
+      <w:r>
+        <w:drawing>
+          <wp:inline>
+            <wp:extent cx="4620126" cy="3696101"/>
+            <wp:effectExtent b="0" l="0" r="0" t="0"/>
+            <wp:docPr descr="" title="" id="39" name="Picture"/>
+            <a:graphic>
+              <a:graphicData uri="http://schemas.openxmlformats.org/drawingml/2006/picture">
+                <pic:pic>
+                  <pic:nvPicPr>
+                    <pic:cNvPr descr="autoValWORD_files/figure-docx/Bias-2.png" id="40" name="Picture"/>
+                    <pic:cNvPicPr>
+                      <a:picLocks noChangeArrowheads="1" noChangeAspect="1"/>
+                    </pic:cNvPicPr>
+                  </pic:nvPicPr>
+                  <pic:blipFill>
+                    <a:blip r:embed="rId38"/>
+                    <a:stretch>
+                      <a:fillRect/>
+                    </a:stretch>
+                  </pic:blipFill>
+                  <pic:spPr bwMode="auto">
+                    <a:xfrm>
+                      <a:off x="0" y="0"/>
+                      <a:ext cx="4620126" cy="3696101"/>
+                    </a:xfrm>
+                    <a:prstGeom prst="rect">
+                      <a:avLst/>
+                    </a:prstGeom>
+                    <a:noFill/>
+                    <a:ln w="9525">
+                      <a:noFill/>
+                      <a:headEnd/>
+                      <a:tailEnd/>
+                    </a:ln>
+                  </pic:spPr>
+                </pic:pic>
+              </a:graphicData>
+            </a:graphic>
+          </wp:inline>
+        </w:drawing>
+      </w:r>
+    </w:p>
+    <w:bookmarkEnd w:id="41"/>
+    <w:bookmarkStart w:id="49" w:name="schlussfolgerung-und-freigabe"/>
     <w:p>
       <w:pPr>
         <w:pStyle w:val="Heading3"/>
@@ -2825,7 +1824,7 @@
         <w:t xml:space="preserve">—</w:t>
       </w:r>
     </w:p>
-    <w:bookmarkStart w:id="36" w:name="X08f4246d30ed43898a537f976a353fb2e290cb7"/>
+    <w:bookmarkStart w:id="42" w:name="X08f4246d30ed43898a537f976a353fb2e290cb7"/>
     <w:p>
       <w:pPr>
         <w:pStyle w:val="Heading4"/>
@@ -2888,8 +1887,8 @@
         <w:t xml:space="preserve">.</w:t>
       </w:r>
     </w:p>
-    <w:bookmarkEnd w:id="36"/>
-    <w:bookmarkStart w:id="42" w:name="references-and-packages"/>
+    <w:bookmarkEnd w:id="42"/>
+    <w:bookmarkStart w:id="48" w:name="references-and-packages"/>
     <w:p>
       <w:pPr>
         <w:pStyle w:val="Heading4"/>
@@ -2912,7 +1911,7 @@
       <w:r>
         <w:t xml:space="preserve"> </w:t>
       </w:r>
-      <w:hyperlink r:id="rId37">
+      <w:hyperlink r:id="rId43">
         <w:r>
           <w:rPr>
             <w:rStyle w:val="Hyperlink"/>
@@ -2935,7 +1934,7 @@
       <w:r>
         <w:t xml:space="preserve"> </w:t>
       </w:r>
-      <w:hyperlink r:id="rId38">
+      <w:hyperlink r:id="rId44">
         <w:r>
           <w:rPr>
             <w:rStyle w:val="Hyperlink"/>
@@ -2958,7 +1957,7 @@
       <w:r>
         <w:t xml:space="preserve"> </w:t>
       </w:r>
-      <w:hyperlink r:id="rId39">
+      <w:hyperlink r:id="rId45">
         <w:r>
           <w:rPr>
             <w:rStyle w:val="Hyperlink"/>
@@ -2981,7 +1980,7 @@
       <w:r>
         <w:t xml:space="preserve"> </w:t>
       </w:r>
-      <w:hyperlink r:id="rId40">
+      <w:hyperlink r:id="rId46">
         <w:r>
           <w:rPr>
             <w:rStyle w:val="Hyperlink"/>
@@ -3004,7 +2003,7 @@
       <w:r>
         <w:t xml:space="preserve"> </w:t>
       </w:r>
-      <w:hyperlink r:id="rId41">
+      <w:hyperlink r:id="rId47">
         <w:r>
           <w:rPr>
             <w:rStyle w:val="Hyperlink"/>
@@ -3013,8 +2012,8 @@
         </w:r>
       </w:hyperlink>
     </w:p>
-    <w:bookmarkEnd w:id="42"/>
-    <w:bookmarkEnd w:id="43"/>
+    <w:bookmarkEnd w:id="48"/>
+    <w:bookmarkEnd w:id="49"/>
     <w:sectPr/>
   </w:body>
 </w:document>

</xml_diff>

<commit_message>
excel import design cover page
</commit_message>
<xml_diff>
--- a/autoValWORD.docx
+++ b/autoValWORD.docx
@@ -13,31 +13,19 @@
         <w:t xml:space="preserve"> </w:t>
       </w:r>
       <w:r>
-        <w:t xml:space="preserve">dir_lys_Beckmann</w:t>
+        <w:t xml:space="preserve">gefr_DxI2_ng/mL</w:t>
       </w:r>
       <w:r>
         <w:t xml:space="preserve"> </w:t>
       </w:r>
       <w:r>
-        <w:t xml:space="preserve">ng/mL</w:t>
+        <w:t xml:space="preserve">vs</w:t>
       </w:r>
       <w:r>
         <w:t xml:space="preserve"> </w:t>
       </w:r>
       <w:r>
-        <w:t xml:space="preserve">vs</w:t>
-      </w:r>
-      <w:r>
-        <w:t xml:space="preserve"> </w:t>
-      </w:r>
-      <w:r>
-        <w:t xml:space="preserve">Roche</w:t>
-      </w:r>
-      <w:r>
-        <w:t xml:space="preserve"> </w:t>
-      </w:r>
-      <w:r>
-        <w:t xml:space="preserve">ng/mL</w:t>
+        <w:t xml:space="preserve">Roche_ng/mL</w:t>
       </w:r>
     </w:p>
     <w:p>
@@ -45,13 +33,13 @@
         <w:pStyle w:val="Date"/>
       </w:pPr>
       <w:r>
-        <w:t xml:space="preserve">Dienstag</w:t>
+        <w:t xml:space="preserve">Mittwoch</w:t>
       </w:r>
       <w:r>
         <w:t xml:space="preserve"> </w:t>
       </w:r>
       <w:r>
-        <w:t xml:space="preserve">07.</w:t>
+        <w:t xml:space="preserve">08.</w:t>
       </w:r>
       <w:r>
         <w:t xml:space="preserve"> </w:t>
@@ -80,7 +68,7 @@
         <w:pStyle w:val="TableCaption"/>
       </w:pPr>
       <w:r>
-        <w:t xml:space="preserve">S: sample Number;—x: Roche ng/mL ;—y: dir_lys_Beckmann ng/mL</w:t>
+        <w:t xml:space="preserve">S: sample Number;—x: Roche_ng/mL ;—y: gefr_DxI2_ng/mL</w:t>
       </w:r>
     </w:p>
     <w:tbl>
@@ -88,7 +76,7 @@
         <w:tblStyle w:val="Table"/>
         <w:tblW w:type="auto" w:w="0"/>
         <w:tblLook w:firstRow="1" w:lastRow="0" w:firstColumn="0" w:lastColumn="0" w:noHBand="0" w:noVBand="0" w:val="0020"/>
-        <w:tblCaption w:val="S: sample Number;—x: Roche ng/mL ;—y: dir_lys_Beckmann ng/mL"/>
+        <w:tblCaption w:val="S: sample Number;—x: Roche_ng/mL ;—y: gefr_DxI2_ng/mL"/>
       </w:tblPr>
       <w:tblGrid>
         <w:gridCol w:w="2640"/>
@@ -165,7 +153,7 @@
               <w:jc w:val="right"/>
             </w:pPr>
             <w:r>
-              <w:t xml:space="preserve">658.36</w:t>
+              <w:t xml:space="preserve">706.03</w:t>
             </w:r>
           </w:p>
         </w:tc>
@@ -203,7 +191,7 @@
               <w:jc w:val="right"/>
             </w:pPr>
             <w:r>
-              <w:t xml:space="preserve">253.57</w:t>
+              <w:t xml:space="preserve">265.07</w:t>
             </w:r>
           </w:p>
         </w:tc>
@@ -241,7 +229,7 @@
               <w:jc w:val="right"/>
             </w:pPr>
             <w:r>
-              <w:t xml:space="preserve">411.10</w:t>
+              <w:t xml:space="preserve">379.68</w:t>
             </w:r>
           </w:p>
         </w:tc>
@@ -279,7 +267,7 @@
               <w:jc w:val="right"/>
             </w:pPr>
             <w:r>
-              <w:t xml:space="preserve">413.09</w:t>
+              <w:t xml:space="preserve">346.54</w:t>
             </w:r>
           </w:p>
         </w:tc>
@@ -317,7 +305,7 @@
               <w:jc w:val="right"/>
             </w:pPr>
             <w:r>
-              <w:t xml:space="preserve">407.27</w:t>
+              <w:t xml:space="preserve">373.99</w:t>
             </w:r>
           </w:p>
         </w:tc>
@@ -355,7 +343,7 @@
               <w:jc w:val="right"/>
             </w:pPr>
             <w:r>
-              <w:t xml:space="preserve">4032.53</w:t>
+              <w:t xml:space="preserve">4092.78</w:t>
             </w:r>
           </w:p>
         </w:tc>
@@ -393,7 +381,7 @@
               <w:jc w:val="right"/>
             </w:pPr>
             <w:r>
-              <w:t xml:space="preserve">367.95</w:t>
+              <w:t xml:space="preserve">356.28</w:t>
             </w:r>
           </w:p>
         </w:tc>
@@ -431,7 +419,7 @@
               <w:jc w:val="right"/>
             </w:pPr>
             <w:r>
-              <w:t xml:space="preserve">173.79</w:t>
+              <w:t xml:space="preserve">190.91</w:t>
             </w:r>
           </w:p>
         </w:tc>
@@ -469,7 +457,7 @@
               <w:jc w:val="right"/>
             </w:pPr>
             <w:r>
-              <w:t xml:space="preserve">437.03</w:t>
+              <w:t xml:space="preserve">384.91</w:t>
             </w:r>
           </w:p>
         </w:tc>
@@ -507,7 +495,7 @@
               <w:jc w:val="right"/>
             </w:pPr>
             <w:r>
-              <w:t xml:space="preserve">320.74</w:t>
+              <w:t xml:space="preserve">286.31</w:t>
             </w:r>
           </w:p>
         </w:tc>
@@ -545,7 +533,7 @@
               <w:jc w:val="right"/>
             </w:pPr>
             <w:r>
-              <w:t xml:space="preserve">347.22</w:t>
+              <w:t xml:space="preserve">360.37</w:t>
             </w:r>
           </w:p>
         </w:tc>
@@ -583,7 +571,7 @@
               <w:jc w:val="right"/>
             </w:pPr>
             <w:r>
-              <w:t xml:space="preserve">368.56</w:t>
+              <w:t xml:space="preserve">395.43</w:t>
             </w:r>
           </w:p>
         </w:tc>
@@ -621,7 +609,7 @@
               <w:jc w:val="right"/>
             </w:pPr>
             <w:r>
-              <w:t xml:space="preserve">294.78</w:t>
+              <w:t xml:space="preserve">373.23</w:t>
             </w:r>
           </w:p>
         </w:tc>
@@ -659,7 +647,7 @@
               <w:jc w:val="right"/>
             </w:pPr>
             <w:r>
-              <w:t xml:space="preserve">203.24</w:t>
+              <w:t xml:space="preserve">231.72</w:t>
             </w:r>
           </w:p>
         </w:tc>
@@ -697,7 +685,7 @@
               <w:jc w:val="right"/>
             </w:pPr>
             <w:r>
-              <w:t xml:space="preserve">569.51</w:t>
+              <w:t xml:space="preserve">454.81</w:t>
             </w:r>
           </w:p>
         </w:tc>
@@ -735,7 +723,7 @@
               <w:jc w:val="right"/>
             </w:pPr>
             <w:r>
-              <w:t xml:space="preserve">337.54</w:t>
+              <w:t xml:space="preserve">307.85</w:t>
             </w:r>
           </w:p>
         </w:tc>
@@ -773,7 +761,7 @@
               <w:jc w:val="right"/>
             </w:pPr>
             <w:r>
-              <w:t xml:space="preserve">165.17</w:t>
+              <w:t xml:space="preserve">163.28</w:t>
             </w:r>
           </w:p>
         </w:tc>
@@ -811,7 +799,7 @@
               <w:jc w:val="right"/>
             </w:pPr>
             <w:r>
-              <w:t xml:space="preserve">662.47</w:t>
+              <w:t xml:space="preserve">635.41</w:t>
             </w:r>
           </w:p>
         </w:tc>
@@ -849,7 +837,7 @@
               <w:jc w:val="right"/>
             </w:pPr>
             <w:r>
-              <w:t xml:space="preserve">406.94</w:t>
+              <w:t xml:space="preserve">403.68</w:t>
             </w:r>
           </w:p>
         </w:tc>
@@ -887,7 +875,7 @@
               <w:jc w:val="right"/>
             </w:pPr>
             <w:r>
-              <w:t xml:space="preserve">1147.94</w:t>
+              <w:t xml:space="preserve">1009.91</w:t>
             </w:r>
           </w:p>
         </w:tc>
@@ -925,7 +913,7 @@
               <w:jc w:val="right"/>
             </w:pPr>
             <w:r>
-              <w:t xml:space="preserve">343.95</w:t>
+              <w:t xml:space="preserve">268.88</w:t>
             </w:r>
           </w:p>
         </w:tc>
@@ -963,7 +951,7 @@
               <w:jc w:val="right"/>
             </w:pPr>
             <w:r>
-              <w:t xml:space="preserve">651.30</w:t>
+              <w:t xml:space="preserve">1006.38</w:t>
             </w:r>
           </w:p>
         </w:tc>
@@ -1001,7 +989,7 @@
               <w:jc w:val="right"/>
             </w:pPr>
             <w:r>
-              <w:t xml:space="preserve">1158.40</w:t>
+              <w:t xml:space="preserve">1588.88</w:t>
             </w:r>
           </w:p>
         </w:tc>
@@ -1039,7 +1027,7 @@
               <w:jc w:val="right"/>
             </w:pPr>
             <w:r>
-              <w:t xml:space="preserve">482.28</w:t>
+              <w:t xml:space="preserve">612.50</w:t>
             </w:r>
           </w:p>
         </w:tc>
@@ -1077,7 +1065,7 @@
               <w:jc w:val="right"/>
             </w:pPr>
             <w:r>
-              <w:t xml:space="preserve">681.42</w:t>
+              <w:t xml:space="preserve">842.48</w:t>
             </w:r>
           </w:p>
         </w:tc>
@@ -1115,7 +1103,7 @@
               <w:jc w:val="right"/>
             </w:pPr>
             <w:r>
-              <w:t xml:space="preserve">1264.45</w:t>
+              <w:t xml:space="preserve">806.27</w:t>
             </w:r>
           </w:p>
         </w:tc>
@@ -1153,7 +1141,7 @@
               <w:jc w:val="right"/>
             </w:pPr>
             <w:r>
-              <w:t xml:space="preserve">211.29</w:t>
+              <w:t xml:space="preserve">215.80</w:t>
             </w:r>
           </w:p>
         </w:tc>
@@ -1191,7 +1179,7 @@
               <w:jc w:val="right"/>
             </w:pPr>
             <w:r>
-              <w:t xml:space="preserve">366.94</w:t>
+              <w:t xml:space="preserve">382.68</w:t>
             </w:r>
           </w:p>
         </w:tc>
@@ -1229,7 +1217,7 @@
               <w:jc w:val="right"/>
             </w:pPr>
             <w:r>
-              <w:t xml:space="preserve">1151.27</w:t>
+              <w:t xml:space="preserve">1029.75</w:t>
             </w:r>
           </w:p>
         </w:tc>
@@ -1267,7 +1255,7 @@
               <w:jc w:val="right"/>
             </w:pPr>
             <w:r>
-              <w:t xml:space="preserve">385.84</w:t>
+              <w:t xml:space="preserve">354.69</w:t>
             </w:r>
           </w:p>
         </w:tc>
@@ -1305,7 +1293,7 @@
               <w:jc w:val="right"/>
             </w:pPr>
             <w:r>
-              <w:t xml:space="preserve">261.85</w:t>
+              <w:t xml:space="preserve">250.62</w:t>
             </w:r>
           </w:p>
         </w:tc>
@@ -1343,7 +1331,7 @@
               <w:jc w:val="right"/>
             </w:pPr>
             <w:r>
-              <w:t xml:space="preserve">736.78</w:t>
+              <w:t xml:space="preserve">612.71</w:t>
             </w:r>
           </w:p>
         </w:tc>
@@ -1381,7 +1369,7 @@
               <w:jc w:val="right"/>
             </w:pPr>
             <w:r>
-              <w:t xml:space="preserve">894.62</w:t>
+              <w:t xml:space="preserve">752.42</w:t>
             </w:r>
           </w:p>
         </w:tc>
@@ -1419,7 +1407,7 @@
               <w:jc w:val="right"/>
             </w:pPr>
             <w:r>
-              <w:t xml:space="preserve">387.61</w:t>
+              <w:t xml:space="preserve">438.28</w:t>
             </w:r>
           </w:p>
         </w:tc>
@@ -1457,7 +1445,7 @@
               <w:jc w:val="right"/>
             </w:pPr>
             <w:r>
-              <w:t xml:space="preserve">565.15</w:t>
+              <w:t xml:space="preserve">431.32</w:t>
             </w:r>
           </w:p>
         </w:tc>

</xml_diff>